<commit_message>
This Readme File includes all the task I performed during my felloship
</commit_message>
<xml_diff>
--- a/finaltask/readme.docx
+++ b/finaltask/readme.docx
@@ -2431,38 +2431,6 @@
         <w:pStyle w:val="ListParagraph"/>
         <w:numPr>
           <w:ilvl w:val="0"/>
-          <w:numId w:val="1"/>
-        </w:numPr>
-        <w:rPr>
-          <w:rFonts w:ascii="Times New Roman" w:hAnsi="Times New Roman" w:cs="Times New Roman"/>
-          <w:sz w:val="24"/>
-          <w:szCs w:val="24"/>
-        </w:rPr>
-      </w:pPr>
-      <w:r>
-        <w:rPr>
-          <w:rFonts w:ascii="Times New Roman" w:hAnsi="Times New Roman" w:cs="Times New Roman"/>
-          <w:sz w:val="24"/>
-          <w:szCs w:val="24"/>
-        </w:rPr>
-        <w:t>List Tile Widget</w:t>
-      </w:r>
-    </w:p>
-    <w:p>
-      <w:pPr>
-        <w:ind w:left="360"/>
-        <w:rPr>
-          <w:rFonts w:ascii="Times New Roman" w:hAnsi="Times New Roman" w:cs="Times New Roman"/>
-          <w:sz w:val="24"/>
-          <w:szCs w:val="24"/>
-        </w:rPr>
-      </w:pPr>
-    </w:p>
-    <w:p>
-      <w:pPr>
-        <w:pStyle w:val="ListParagraph"/>
-        <w:numPr>
-          <w:ilvl w:val="0"/>
           <w:numId w:val="2"/>
         </w:numPr>
         <w:rPr>
@@ -2759,16 +2727,7 @@
           <w:sz w:val="24"/>
           <w:szCs w:val="24"/>
         </w:rPr>
-        <w:t xml:space="preserve"> widget on children </w:t>
-      </w:r>
-      <w:r>
-        <w:rPr>
-          <w:rFonts w:ascii="Times New Roman" w:hAnsi="Times New Roman" w:cs="Times New Roman"/>
-          <w:sz w:val="24"/>
-          <w:szCs w:val="24"/>
-        </w:rPr>
-        <w:lastRenderedPageBreak/>
-        <w:t>of a Stack to position them relative to the top, right, bottom, or left edge of the stack. Stacks are based on the web’s absolute positioning layout model.</w:t>
+        <w:t> widget on children of a Stack to position them relative to the top, right, bottom, or left edge of the stack. Stacks are based on the web’s absolute positioning layout model.</w:t>
       </w:r>
     </w:p>
     <w:p>
@@ -2809,6 +2768,7 @@
           <w:sz w:val="24"/>
           <w:szCs w:val="24"/>
         </w:rPr>
+        <w:lastRenderedPageBreak/>
         <w:t>Expanded</w:t>
       </w:r>
       <w:r>
@@ -3609,90 +3569,14 @@
     </w:p>
     <w:p>
       <w:pPr>
-        <w:pStyle w:val="ListParagraph"/>
-        <w:numPr>
-          <w:ilvl w:val="0"/>
-          <w:numId w:val="2"/>
-        </w:numPr>
-        <w:rPr>
-          <w:rFonts w:ascii="Times New Roman" w:hAnsi="Times New Roman" w:cs="Times New Roman"/>
-          <w:b/>
-          <w:sz w:val="28"/>
-          <w:szCs w:val="24"/>
-        </w:rPr>
-      </w:pPr>
-      <w:r>
-        <w:rPr>
-          <w:rFonts w:ascii="Times New Roman" w:hAnsi="Times New Roman" w:cs="Times New Roman"/>
-          <w:b/>
-          <w:sz w:val="28"/>
-          <w:szCs w:val="24"/>
-        </w:rPr>
-        <w:t>List Tile Widget</w:t>
-      </w:r>
-    </w:p>
-    <w:p>
-      <w:pPr>
-        <w:rPr>
-          <w:rFonts w:ascii="Times New Roman" w:hAnsi="Times New Roman" w:cs="Times New Roman"/>
-          <w:sz w:val="24"/>
-          <w:szCs w:val="24"/>
-        </w:rPr>
-      </w:pPr>
-      <w:r>
-        <w:rPr>
-          <w:rFonts w:ascii="Times New Roman" w:hAnsi="Times New Roman" w:cs="Times New Roman"/>
-          <w:sz w:val="24"/>
-          <w:szCs w:val="24"/>
-        </w:rPr>
-        <w:t xml:space="preserve">It is mainly used to populate the scrollable views such as </w:t>
-      </w:r>
-      <w:proofErr w:type="spellStart"/>
-      <w:r>
-        <w:rPr>
-          <w:rFonts w:ascii="Times New Roman" w:hAnsi="Times New Roman" w:cs="Times New Roman"/>
-          <w:sz w:val="24"/>
-          <w:szCs w:val="24"/>
-        </w:rPr>
-        <w:t>ListView</w:t>
-      </w:r>
-      <w:proofErr w:type="spellEnd"/>
-      <w:r>
-        <w:rPr>
-          <w:rFonts w:ascii="Times New Roman" w:hAnsi="Times New Roman" w:cs="Times New Roman"/>
-          <w:sz w:val="24"/>
-          <w:szCs w:val="24"/>
-        </w:rPr>
-        <w:t xml:space="preserve">, Column, and Row. For example, you can use the </w:t>
-      </w:r>
-      <w:proofErr w:type="spellStart"/>
-      <w:r>
-        <w:rPr>
-          <w:rFonts w:ascii="Times New Roman" w:hAnsi="Times New Roman" w:cs="Times New Roman"/>
-          <w:sz w:val="24"/>
-          <w:szCs w:val="24"/>
-        </w:rPr>
-        <w:t>ListTile</w:t>
-      </w:r>
-      <w:proofErr w:type="spellEnd"/>
-      <w:r>
-        <w:rPr>
-          <w:rFonts w:ascii="Times New Roman" w:hAnsi="Times New Roman" w:cs="Times New Roman"/>
-          <w:sz w:val="24"/>
-          <w:szCs w:val="24"/>
-        </w:rPr>
-        <w:t xml:space="preserve"> to show a list of to-do items, emails, navigation options, and more.</w:t>
-      </w:r>
-    </w:p>
-    <w:p>
-      <w:pPr>
-        <w:rPr>
-          <w:rFonts w:ascii="Times New Roman" w:hAnsi="Times New Roman" w:cs="Times New Roman"/>
-          <w:b/>
-          <w:sz w:val="28"/>
-          <w:szCs w:val="24"/>
-        </w:rPr>
-      </w:pPr>
+        <w:rPr>
+          <w:rFonts w:ascii="Times New Roman" w:hAnsi="Times New Roman" w:cs="Times New Roman"/>
+          <w:sz w:val="24"/>
+          <w:szCs w:val="24"/>
+        </w:rPr>
+      </w:pPr>
+      <w:bookmarkStart w:id="0" w:name="_GoBack"/>
+      <w:bookmarkEnd w:id="0"/>
       <w:r>
         <w:rPr>
           <w:rFonts w:ascii="Times New Roman" w:hAnsi="Times New Roman" w:cs="Times New Roman"/>
@@ -3756,7 +3640,6 @@
           <w:sz w:val="24"/>
           <w:szCs w:val="24"/>
         </w:rPr>
-        <w:lastRenderedPageBreak/>
         <w:t>Container: A widget that allows developers to specify a specific width and height for a child widget.</w:t>
       </w:r>
     </w:p>
@@ -3948,6 +3831,7 @@
           <w:sz w:val="24"/>
           <w:szCs w:val="24"/>
         </w:rPr>
+        <w:lastRenderedPageBreak/>
         <w:t>Using these layout widgets, developers can create complex user interfaces with ease, while ensuring that the UI is responsive and adapts to different screen sizes and orientations.</w:t>
       </w:r>
     </w:p>
@@ -4218,7 +4102,6 @@
           <w:sz w:val="28"/>
           <w:szCs w:val="28"/>
         </w:rPr>
-        <w:lastRenderedPageBreak/>
         <w:t>Advance UI</w:t>
       </w:r>
     </w:p>
@@ -4271,6 +4154,7 @@
           <w:sz w:val="28"/>
           <w:szCs w:val="28"/>
         </w:rPr>
+        <w:lastRenderedPageBreak/>
         <w:t>Animations</w:t>
       </w:r>
     </w:p>
@@ -4568,7 +4452,6 @@
           <w:sz w:val="24"/>
           <w:szCs w:val="24"/>
         </w:rPr>
-        <w:lastRenderedPageBreak/>
         <w:t>RiverPod</w:t>
       </w:r>
       <w:proofErr w:type="spellEnd"/>
@@ -4735,6 +4618,7 @@
           <w:sz w:val="24"/>
           <w:szCs w:val="24"/>
         </w:rPr>
+        <w:lastRenderedPageBreak/>
         <w:t>Easier to maintain: State management can help you keep your code organized and easier to maintain.</w:t>
       </w:r>
     </w:p>
@@ -4799,8 +4683,6 @@
           <w:sz w:val="24"/>
         </w:rPr>
       </w:pPr>
-      <w:bookmarkStart w:id="0" w:name="_GoBack"/>
-      <w:bookmarkEnd w:id="0"/>
     </w:p>
     <w:p/>
     <w:sectPr>

</xml_diff>